<commit_message>
Thêm caro vào đặc tả.
</commit_message>
<xml_diff>
--- a/Do an cuoi ky/LTHD-PhatBieuDeTai-TenDeTai.docx
+++ b/Do an cuoi ky/LTHD-PhatBieuDeTai-TenDeTai.docx
@@ -589,6 +589,23 @@
           <w:szCs w:val="24"/>
           <w:lang w:val="en-US"/>
         </w:rPr>
+        <w:t>Ngoài ra, bạn có thể kết nối với một người dùng khác để chơi caro ngay trên trang web.</w:t>
+      </w:r>
+    </w:p>
+    <w:p>
+      <w:pPr>
+        <w:rPr>
+          <w:sz w:val="24"/>
+          <w:szCs w:val="24"/>
+          <w:lang w:val="en-US"/>
+        </w:rPr>
+      </w:pPr>
+      <w:r>
+        <w:rPr>
+          <w:sz w:val="24"/>
+          <w:szCs w:val="24"/>
+          <w:lang w:val="en-US"/>
+        </w:rPr>
         <w:t xml:space="preserve">Trang web </w:t>
       </w:r>
       <w:r>
@@ -3930,7 +3947,7 @@
 </file>
 
 <file path=customXml/itemProps1.xml><?xml version="1.0" encoding="utf-8"?>
-<ds:datastoreItem xmlns:ds="http://schemas.openxmlformats.org/officeDocument/2006/customXml" ds:itemID="{3D7B091C-74CF-4900-8327-64E7D647C1CD}">
+<ds:datastoreItem xmlns:ds="http://schemas.openxmlformats.org/officeDocument/2006/customXml" ds:itemID="{7C7D17E7-8C56-4C8C-B0B0-4BB351B914AF}">
   <ds:schemaRefs>
     <ds:schemaRef ds:uri="http://schemas.openxmlformats.org/officeDocument/2006/bibliography"/>
   </ds:schemaRefs>

</xml_diff>